<commit_message>
en va crée un fichier de word pour une bon presontation
</commit_message>
<xml_diff>
--- a/journal de bord-TAHA.docx
+++ b/journal de bord-TAHA.docx
@@ -67,7 +67,23 @@
           <w:color w:val="00B0F0"/>
           <w:lang w:val="fr-MA"/>
         </w:rPr>
-        <w:t xml:space="preserve">09/11/2021           </w:t>
+        <w:t xml:space="preserve">09/11/2021  </w:t>
+      </w:r>
+      <w:r>
+        <w:rPr>
+          <w:color w:val="00B0F0"/>
+          <w:lang w:val="fr-MA"/>
+        </w:rPr>
+        <w:t>.</w:t>
+      </w:r>
+      <w:bookmarkStart w:id="0" w:name="_GoBack"/>
+      <w:bookmarkEnd w:id="0"/>
+      <w:r>
+        <w:rPr>
+          <w:color w:val="00B0F0"/>
+          <w:lang w:val="fr-MA"/>
+        </w:rPr>
+        <w:t xml:space="preserve">         </w:t>
       </w:r>
     </w:p>
     <w:p>
@@ -1079,15 +1095,8 @@
       </w:r>
       <w:proofErr w:type="spellEnd"/>
       <w:r>
-        <w:t xml:space="preserve"> les </w:t>
-      </w:r>
-      <w:proofErr w:type="gramStart"/>
-      <w:r>
-        <w:t>condition.</w:t>
-      </w:r>
-      <w:bookmarkStart w:id="0" w:name="_GoBack"/>
-      <w:bookmarkEnd w:id="0"/>
-      <w:proofErr w:type="gramEnd"/>
+        <w:t xml:space="preserve"> les condition.</w:t>
+      </w:r>
     </w:p>
     <w:sectPr>
       <w:pgSz w:w="12240" w:h="15840"/>

</xml_diff>